<commit_message>
implemented in dirmonitor but not tested
</commit_message>
<xml_diff>
--- a/TestDir/New Microsoft Word Document.docx
+++ b/TestDir/New Microsoft Word Document.docx
@@ -126,16 +126,28 @@
         <w:rPr>
           <w:lang w:val="en-US"/>
         </w:rPr>
-        <w:t>kdjfl</w:t>
-      </w:r>
-      <w:r>
-        <w:rPr>
-          <w:lang w:val="en-US"/>
-        </w:rPr>
-        <w:t>sldkfjdslkfj</w:t>
+        <w:t>k</w:t>
+      </w:r>
+      <w:r>
+        <w:rPr>
+          <w:lang w:val="en-US"/>
+        </w:rPr>
+        <w:t>sdlfkjsdlkfj</w:t>
       </w:r>
       <w:bookmarkStart w:id="0" w:name="_GoBack"/>
       <w:bookmarkEnd w:id="0"/>
+      <w:r>
+        <w:rPr>
+          <w:lang w:val="en-US"/>
+        </w:rPr>
+        <w:t>djfl</w:t>
+      </w:r>
+      <w:r>
+        <w:rPr>
+          <w:lang w:val="en-US"/>
+        </w:rPr>
+        <w:t>sldkfjdslkfj</w:t>
+      </w:r>
       <w:r>
         <w:rPr>
           <w:lang w:val="en-US"/>

</xml_diff>